<commit_message>
[FEAT] : zip file 만들기
</commit_message>
<xml_diff>
--- a/output.docx
+++ b/output.docx
@@ -19,19 +19,19 @@
         <w:rPr>
           <w:shd w:val="clear" w:color="auto" w:fill="auto"/>
         </w:rPr>
-        <w:t xml:space="preserve">dlfma</w:t>
-      </w:r>
-      <w:r>
-        <w:rPr>
-          <w:shd w:val="clear" w:color="auto" w:fill="auto"/>
-        </w:rPr>
-        <w:t xml:space="preserve"/>
-      </w:r>
-      <w:r>
-        <w:rPr>
-          <w:shd w:val="clear" w:color="auto" w:fill="auto"/>
-        </w:rPr>
-        <w:t xml:space="preserve"/>
+        <w:t xml:space="preserve">+++= </w:t>
+      </w:r>
+      <w:r>
+        <w:rPr>
+          <w:shd w:val="clear" w:color="auto" w:fill="auto"/>
+        </w:rPr>
+        <w:t xml:space="preserve">name</w:t>
+      </w:r>
+      <w:r>
+        <w:rPr>
+          <w:shd w:val="clear" w:color="auto" w:fill="auto"/>
+        </w:rPr>
+        <w:t xml:space="preserve">+++</w:t>
       </w:r>
     </w:p>
     <w:p>
@@ -51,19 +51,19 @@
         <w:rPr>
           <w:shd w:val="clear" w:color="auto" w:fill="auto"/>
         </w:rPr>
-        <w:t xml:space="preserve">주소</w:t>
-      </w:r>
-      <w:r>
-        <w:rPr>
-          <w:shd w:val="clear" w:color="auto" w:fill="auto"/>
-        </w:rPr>
-        <w:t xml:space="preserve"/>
-      </w:r>
-      <w:r>
-        <w:rPr>
-          <w:shd w:val="clear" w:color="auto" w:fill="auto"/>
-        </w:rPr>
-        <w:t xml:space="preserve"/>
+        <w:t xml:space="preserve">+++= </w:t>
+      </w:r>
+      <w:r>
+        <w:rPr>
+          <w:shd w:val="clear" w:color="auto" w:fill="auto"/>
+        </w:rPr>
+        <w:t xml:space="preserve">address</w:t>
+      </w:r>
+      <w:r>
+        <w:rPr>
+          <w:shd w:val="clear" w:color="auto" w:fill="auto"/>
+        </w:rPr>
+        <w:t xml:space="preserve">+++</w:t>
       </w:r>
     </w:p>
     <w:p>

</xml_diff>